<commit_message>
Add compiled Class diagram, Wba and design rationale into design_docs folder
</commit_message>
<xml_diff>
--- a/docs/work_breakdown_agreement.docx
+++ b/docs/work_breakdown_agreement.docx
@@ -724,21 +724,7 @@
               <w:rPr>
                 <w:rFonts w:asciiTheme="majorHAnsi" w:hAnsiTheme="majorHAnsi" w:cstheme="majorHAnsi"/>
               </w:rPr>
-              <w:t xml:space="preserve"> interface for grounds that </w:t>
-            </w:r>
-            <w:proofErr w:type="gramStart"/>
-            <w:r>
-              <w:rPr>
-                <w:rFonts w:asciiTheme="majorHAnsi" w:hAnsiTheme="majorHAnsi" w:cstheme="majorHAnsi"/>
-              </w:rPr>
-              <w:t>are able to</w:t>
-            </w:r>
-            <w:proofErr w:type="gramEnd"/>
-            <w:r>
-              <w:rPr>
-                <w:rFonts w:asciiTheme="majorHAnsi" w:hAnsiTheme="majorHAnsi" w:cstheme="majorHAnsi"/>
-              </w:rPr>
-              <w:t xml:space="preserve"> be jumped</w:t>
+              <w:t xml:space="preserve"> interface for grounds that are able to be jumped</w:t>
             </w:r>
           </w:p>
           <w:p>
@@ -2889,13 +2875,6 @@
           <w:rFonts w:asciiTheme="majorHAnsi" w:hAnsiTheme="majorHAnsi" w:cstheme="majorHAnsi"/>
         </w:rPr>
       </w:pPr>
-    </w:p>
-    <w:p>
-      <w:pPr>
-        <w:rPr>
-          <w:rFonts w:asciiTheme="majorHAnsi" w:hAnsiTheme="majorHAnsi" w:cstheme="majorHAnsi"/>
-        </w:rPr>
-      </w:pPr>
       <w:r>
         <w:rPr>
           <w:rFonts w:asciiTheme="majorHAnsi" w:hAnsiTheme="majorHAnsi" w:cstheme="majorHAnsi"/>
@@ -2926,7 +2905,6 @@
         <w:rPr>
           <w:rFonts w:asciiTheme="majorHAnsi" w:hAnsiTheme="majorHAnsi" w:cstheme="majorHAnsi"/>
         </w:rPr>
-        <w:lastRenderedPageBreak/>
         <w:t>I, Kennedy Tan Sing Ye accept this WBA</w:t>
       </w:r>
     </w:p>

</xml_diff>